<commit_message>
Revert "Revert "version 3""
This reverts commit 5b99a015b0ee3a218804bfc02b0c5862b420b53e.
</commit_message>
<xml_diff>
--- a/file4.docx
+++ b/file4.docx
@@ -4,7 +4,10 @@
   <w:body>
     <w:p>
       <w:r>
-        <w:t>Version 2</w:t>
+        <w:t xml:space="preserve">Version </w:t>
+      </w:r>
+      <w:r>
+        <w:t>3</w:t>
       </w:r>
     </w:p>
     <w:sectPr>

</xml_diff>